<commit_message>
continued looking into open source and neep visualizations
</commit_message>
<xml_diff>
--- a/Initial Research/Current Visualization Research and Resources.docx
+++ b/Initial Research/Current Visualization Research and Resources.docx
@@ -87,7 +87,19 @@
           <w:rPr>
             <w:rStyle w:val="Hyperlink"/>
           </w:rPr>
-          <w:t>https://www.reddit.com/r/heatpumps/comments/1ag9csj/the_chances_of_under_estimating_your_propertys/</w:t>
+          <w:t>https://www.reddit.com/r/heatpumps/comments/1ag9csj/the_chances_of_under_estimating_your_prop</w:t>
+        </w:r>
+        <w:r>
+          <w:rPr>
+            <w:rStyle w:val="Hyperlink"/>
+          </w:rPr>
+          <w:t>e</w:t>
+        </w:r>
+        <w:r>
+          <w:rPr>
+            <w:rStyle w:val="Hyperlink"/>
+          </w:rPr>
+          <w:t>rtys/</w:t>
         </w:r>
       </w:hyperlink>
       <w:r>
@@ -107,7 +119,19 @@
           <w:rPr>
             <w:rStyle w:val="Hyperlink"/>
           </w:rPr>
-          <w:t>https://heatpumpmonitor.org/</w:t>
+          <w:t>https://heatpump</w:t>
+        </w:r>
+        <w:r>
+          <w:rPr>
+            <w:rStyle w:val="Hyperlink"/>
+          </w:rPr>
+          <w:t>m</w:t>
+        </w:r>
+        <w:r>
+          <w:rPr>
+            <w:rStyle w:val="Hyperlink"/>
+          </w:rPr>
+          <w:t>onitor.org/</w:t>
         </w:r>
       </w:hyperlink>
       <w:r>
@@ -126,18 +150,150 @@
         <w:t xml:space="preserve">Crowdsourced </w:t>
       </w:r>
       <w:r>
-        <w:t xml:space="preserve">data on loads over time: clues into many oversized systems. Can </w:t>
-      </w:r>
-      <w:proofErr w:type="gramStart"/>
-      <w:r>
-        <w:t>look into</w:t>
-      </w:r>
-      <w:proofErr w:type="gramEnd"/>
-      <w:r>
-        <w:t xml:space="preserve"> as a time series visualization source for a particular property over time. </w:t>
-      </w:r>
-    </w:p>
-    <w:p/>
+        <w:t xml:space="preserve">data on loads over time: clues into many oversized systems. Can look into as a time series visualization source for a particular property over time. </w:t>
+      </w:r>
+    </w:p>
+    <w:p>
+      <w:pPr>
+        <w:pStyle w:val="ListParagraph"/>
+        <w:numPr>
+          <w:ilvl w:val="1"/>
+          <w:numId w:val="1"/>
+        </w:numPr>
+      </w:pPr>
+      <w:r>
+        <w:drawing>
+          <wp:inline distT="0" distB="0" distL="0" distR="0" wp14:anchorId="1AE64E88" wp14:editId="43A3D597">
+            <wp:extent cx="4495800" cy="3546206"/>
+            <wp:effectExtent l="0" t="0" r="0" b="0"/>
+            <wp:docPr id="1448030635" name="Picture 1" descr="A screenshot of a graph&#10;&#10;Description automatically generated"/>
+            <wp:cNvGraphicFramePr>
+              <a:graphicFrameLocks xmlns:a="http://schemas.openxmlformats.org/drawingml/2006/main" noChangeAspect="1"/>
+            </wp:cNvGraphicFramePr>
+            <a:graphic xmlns:a="http://schemas.openxmlformats.org/drawingml/2006/main">
+              <a:graphicData uri="http://schemas.openxmlformats.org/drawingml/2006/picture">
+                <pic:pic xmlns:pic="http://schemas.openxmlformats.org/drawingml/2006/picture">
+                  <pic:nvPicPr>
+                    <pic:cNvPr id="1448030635" name="Picture 1" descr="A screenshot of a graph&#10;&#10;Description automatically generated"/>
+                    <pic:cNvPicPr/>
+                  </pic:nvPicPr>
+                  <pic:blipFill>
+                    <a:blip r:embed="rId9"/>
+                    <a:stretch>
+                      <a:fillRect/>
+                    </a:stretch>
+                  </pic:blipFill>
+                  <pic:spPr>
+                    <a:xfrm>
+                      <a:off x="0" y="0"/>
+                      <a:ext cx="4500610" cy="3550000"/>
+                    </a:xfrm>
+                    <a:prstGeom prst="rect">
+                      <a:avLst/>
+                    </a:prstGeom>
+                  </pic:spPr>
+                </pic:pic>
+              </a:graphicData>
+            </a:graphic>
+          </wp:inline>
+        </w:drawing>
+      </w:r>
+    </w:p>
+    <w:p>
+      <w:pPr>
+        <w:pStyle w:val="ListParagraph"/>
+        <w:numPr>
+          <w:ilvl w:val="1"/>
+          <w:numId w:val="1"/>
+        </w:numPr>
+      </w:pPr>
+      <w:r>
+        <w:lastRenderedPageBreak/>
+        <w:drawing>
+          <wp:inline distT="0" distB="0" distL="0" distR="0" wp14:anchorId="33F73164" wp14:editId="3B6FAEAD">
+            <wp:extent cx="4629150" cy="2324961"/>
+            <wp:effectExtent l="0" t="0" r="0" b="0"/>
+            <wp:docPr id="1373243012" name="Picture 1" descr="A graph of a graph&#10;&#10;Description automatically generated with medium confidence"/>
+            <wp:cNvGraphicFramePr>
+              <a:graphicFrameLocks xmlns:a="http://schemas.openxmlformats.org/drawingml/2006/main" noChangeAspect="1"/>
+            </wp:cNvGraphicFramePr>
+            <a:graphic xmlns:a="http://schemas.openxmlformats.org/drawingml/2006/main">
+              <a:graphicData uri="http://schemas.openxmlformats.org/drawingml/2006/picture">
+                <pic:pic xmlns:pic="http://schemas.openxmlformats.org/drawingml/2006/picture">
+                  <pic:nvPicPr>
+                    <pic:cNvPr id="1373243012" name="Picture 1" descr="A graph of a graph&#10;&#10;Description automatically generated with medium confidence"/>
+                    <pic:cNvPicPr/>
+                  </pic:nvPicPr>
+                  <pic:blipFill>
+                    <a:blip r:embed="rId10"/>
+                    <a:stretch>
+                      <a:fillRect/>
+                    </a:stretch>
+                  </pic:blipFill>
+                  <pic:spPr>
+                    <a:xfrm>
+                      <a:off x="0" y="0"/>
+                      <a:ext cx="4633043" cy="2326916"/>
+                    </a:xfrm>
+                    <a:prstGeom prst="rect">
+                      <a:avLst/>
+                    </a:prstGeom>
+                  </pic:spPr>
+                </pic:pic>
+              </a:graphicData>
+            </a:graphic>
+          </wp:inline>
+        </w:drawing>
+      </w:r>
+    </w:p>
+    <w:p>
+      <w:pPr>
+        <w:pStyle w:val="ListParagraph"/>
+        <w:numPr>
+          <w:ilvl w:val="1"/>
+          <w:numId w:val="1"/>
+        </w:numPr>
+      </w:pPr>
+      <w:r>
+        <w:t>Does include visualizations over time, the Y axis only shows the heating and cooling kwh used + coefficients of performance, not relative to loads.</w:t>
+      </w:r>
+    </w:p>
+    <w:p>
+      <w:pPr>
+        <w:pStyle w:val="ListParagraph"/>
+        <w:numPr>
+          <w:ilvl w:val="1"/>
+          <w:numId w:val="1"/>
+        </w:numPr>
+      </w:pPr>
+      <w:r>
+        <w:t>TODO: find comparison to design day loads?</w:t>
+      </w:r>
+    </w:p>
+    <w:p>
+      <w:pPr>
+        <w:pStyle w:val="ListParagraph"/>
+        <w:numPr>
+          <w:ilvl w:val="2"/>
+          <w:numId w:val="1"/>
+        </w:numPr>
+      </w:pPr>
+      <w:r>
+        <w:t xml:space="preserve">Whether or not a system on the site mentions design day loads is variable. </w:t>
+      </w:r>
+    </w:p>
+    <w:p>
+      <w:pPr>
+        <w:pStyle w:val="ListParagraph"/>
+        <w:numPr>
+          <w:ilvl w:val="2"/>
+          <w:numId w:val="1"/>
+        </w:numPr>
+      </w:pPr>
+      <w:r>
+        <w:t xml:space="preserve">Can setup API to call data </w:t>
+      </w:r>
+    </w:p>
     <w:p>
       <w:pPr>
         <w:rPr>
@@ -178,12 +334,24 @@
       <w:r>
         <w:t xml:space="preserve">NEEP visualization: capacity and load based on weather </w:t>
       </w:r>
-      <w:hyperlink r:id="rId9" w:history="1">
+      <w:hyperlink r:id="rId11" w:history="1">
         <w:r>
           <w:rPr>
             <w:rStyle w:val="Hyperlink"/>
           </w:rPr>
-          <w:t>https://www.reddit.com/r/heatpumps/comments/1ajp1yf/mitsubishi_hyperheat_force_it_to_run_low_and_long/kp319gk/?context=3&amp;share_id=xo2p22cZffgqbx_Pezk71</w:t>
+          <w:t>https://www.reddit.com/r/heatpumps/comments/1ajp1yf/mitsubishi_hyperheat_force_it_to_run_low_and_long/kp</w:t>
+        </w:r>
+        <w:r>
+          <w:rPr>
+            <w:rStyle w:val="Hyperlink"/>
+          </w:rPr>
+          <w:t>3</w:t>
+        </w:r>
+        <w:r>
+          <w:rPr>
+            <w:rStyle w:val="Hyperlink"/>
+          </w:rPr>
+          <w:t>19gk/?context=3&amp;share_id=xo2p22cZffgqbx_Pezk71</w:t>
         </w:r>
       </w:hyperlink>
       <w:r>
@@ -220,7 +388,7 @@
                     </pic:cNvPicPr>
                   </pic:nvPicPr>
                   <pic:blipFill>
-                    <a:blip r:embed="rId10">
+                    <a:blip r:embed="rId12">
                       <a:extLst>
                         <a:ext uri="{28A0092B-C50C-407E-A947-70E740481C1C}">
                           <a14:useLocalDpi xmlns:a14="http://schemas.microsoft.com/office/drawing/2010/main" val="0"/>
@@ -260,13 +428,16 @@
           <w:numId w:val="1"/>
         </w:numPr>
       </w:pPr>
-      <w:proofErr w:type="spellStart"/>
-      <w:r>
-        <w:t>ResStock</w:t>
-      </w:r>
-      <w:proofErr w:type="spellEnd"/>
-      <w:r>
-        <w:t xml:space="preserve"> Load Calculations:</w:t>
+      <w:hyperlink r:id="rId13" w:history="1">
+        <w:r>
+          <w:rPr>
+            <w:rStyle w:val="Hyperlink"/>
+          </w:rPr>
+          <w:t>https://ashp.neep.org/#!/product/34536/7/25000/95/7500/0///0</w:t>
+        </w:r>
+      </w:hyperlink>
+      <w:r>
+        <w:t xml:space="preserve"> </w:t>
       </w:r>
     </w:p>
     <w:p>
@@ -278,9 +449,101 @@
         </w:numPr>
       </w:pPr>
       <w:r>
+        <w:t>Includes oversized warnings if percent heating design load served is greater than 100%</w:t>
+      </w:r>
+    </w:p>
+    <w:p>
+      <w:pPr>
+        <w:pStyle w:val="ListParagraph"/>
+        <w:numPr>
+          <w:ilvl w:val="1"/>
+          <w:numId w:val="1"/>
+        </w:numPr>
+      </w:pPr>
+      <w:r>
+        <w:t xml:space="preserve">Supplemental heat (purple slice on left) is needed when the heating system can’t keep up. However, based on the annual load per hours, supplemental heat would be likely very rare for the above visualization and would require a big outlier in temperature during the year. </w:t>
+      </w:r>
+    </w:p>
+    <w:p>
+      <w:pPr>
+        <w:pStyle w:val="ListParagraph"/>
+        <w:numPr>
+          <w:ilvl w:val="1"/>
+          <w:numId w:val="1"/>
+        </w:numPr>
+      </w:pPr>
+      <w:r>
+        <w:rPr>
+          <w:b/>
+          <w:bCs/>
+        </w:rPr>
+        <w:t>TODO</w:t>
+      </w:r>
+      <w:r>
+        <w:t xml:space="preserve">: is there a way to transform this data such that it’s on a time series over a projected year rather than based on temperature ranges? </w:t>
+      </w:r>
+    </w:p>
+    <w:p>
+      <w:pPr>
+        <w:pStyle w:val="ListParagraph"/>
+        <w:numPr>
+          <w:ilvl w:val="2"/>
+          <w:numId w:val="1"/>
+        </w:numPr>
+      </w:pPr>
+      <w:r>
+        <w:t>Where is this visualization tool sourcing data from?</w:t>
+      </w:r>
+    </w:p>
+    <w:p>
+      <w:pPr>
+        <w:pStyle w:val="ListParagraph"/>
+        <w:numPr>
+          <w:ilvl w:val="2"/>
+          <w:numId w:val="1"/>
+        </w:numPr>
+      </w:pPr>
+      <w:r>
+        <w:t xml:space="preserve">Can we potentially select an optimal sized system for the customer automatically using the NEEP heat pump list? </w:t>
+      </w:r>
+    </w:p>
+    <w:p>
+      <w:pPr>
+        <w:pStyle w:val="ListParagraph"/>
+        <w:numPr>
+          <w:ilvl w:val="2"/>
+          <w:numId w:val="1"/>
+        </w:numPr>
+      </w:pPr>
+      <w:r>
+        <w:t>May be be possible to make an API Call?</w:t>
+      </w:r>
+    </w:p>
+    <w:p>
+      <w:pPr>
+        <w:pStyle w:val="ListParagraph"/>
+        <w:numPr>
+          <w:ilvl w:val="0"/>
+          <w:numId w:val="1"/>
+        </w:numPr>
+      </w:pPr>
+      <w:r>
+        <w:lastRenderedPageBreak/>
+        <w:t>ResStock Load Calculations:</w:t>
+      </w:r>
+    </w:p>
+    <w:p>
+      <w:pPr>
+        <w:pStyle w:val="ListParagraph"/>
+        <w:numPr>
+          <w:ilvl w:val="1"/>
+          <w:numId w:val="1"/>
+        </w:numPr>
+      </w:pPr>
+      <w:r>
         <w:t xml:space="preserve">Modeling GitHub: </w:t>
       </w:r>
-      <w:hyperlink r:id="rId11" w:history="1">
+      <w:hyperlink r:id="rId14" w:history="1">
         <w:r>
           <w:rPr>
             <w:rStyle w:val="Hyperlink"/>
@@ -300,7 +563,7 @@
           <w:numId w:val="1"/>
         </w:numPr>
       </w:pPr>
-      <w:hyperlink r:id="rId12" w:history="1">
+      <w:hyperlink r:id="rId15" w:history="1">
         <w:r>
           <w:rPr>
             <w:rStyle w:val="Hyperlink"/>
@@ -320,7 +583,7 @@
           <w:numId w:val="1"/>
         </w:numPr>
       </w:pPr>
-      <w:hyperlink r:id="rId13" w:history="1">
+      <w:hyperlink r:id="rId16" w:history="1">
         <w:r>
           <w:rPr>
             <w:rStyle w:val="Hyperlink"/>
@@ -341,24 +604,87 @@
         </w:numPr>
       </w:pPr>
       <w:r>
-        <w:t xml:space="preserve">Need access – references </w:t>
-      </w:r>
-      <w:proofErr w:type="gramStart"/>
-      <w:r>
-        <w:t>plots</w:t>
-      </w:r>
-      <w:proofErr w:type="gramEnd"/>
-      <w:r>
-        <w:t xml:space="preserve"> for restock calculations</w:t>
-      </w:r>
-    </w:p>
-    <w:p>
-      <w:pPr>
-        <w:pStyle w:val="ListParagraph"/>
-        <w:numPr>
-          <w:ilvl w:val="1"/>
-          <w:numId w:val="1"/>
-        </w:numPr>
+        <w:t>Need access – references plots for restock calculations</w:t>
+      </w:r>
+    </w:p>
+    <w:p/>
+    <w:p>
+      <w:pPr>
+        <w:rPr>
+          <w:b/>
+          <w:bCs/>
+        </w:rPr>
+      </w:pPr>
+      <w:r>
+        <w:rPr>
+          <w:b/>
+          <w:bCs/>
+        </w:rPr>
+        <w:t>To Collect/Axis Data Brainstorming –</w:t>
+      </w:r>
+    </w:p>
+    <w:p>
+      <w:pPr>
+        <w:pStyle w:val="ListParagraph"/>
+        <w:numPr>
+          <w:ilvl w:val="0"/>
+          <w:numId w:val="2"/>
+        </w:numPr>
+        <w:rPr>
+          <w:b/>
+          <w:bCs/>
+        </w:rPr>
+      </w:pPr>
+      <w:r>
+        <w:rPr>
+          <w:b/>
+          <w:bCs/>
+        </w:rPr>
+        <w:t>X: Time</w:t>
+      </w:r>
+    </w:p>
+    <w:p>
+      <w:pPr>
+        <w:pStyle w:val="ListParagraph"/>
+        <w:numPr>
+          <w:ilvl w:val="0"/>
+          <w:numId w:val="2"/>
+        </w:numPr>
+        <w:rPr>
+          <w:b/>
+          <w:bCs/>
+        </w:rPr>
+      </w:pPr>
+      <w:r>
+        <w:rPr>
+          <w:b/>
+          <w:bCs/>
+        </w:rPr>
+        <w:t xml:space="preserve">Capacity/Load: </w:t>
+      </w:r>
+      <w:r>
+        <w:t xml:space="preserve">design day value and percentage used on certain day </w:t>
+      </w:r>
+    </w:p>
+    <w:p>
+      <w:pPr>
+        <w:pStyle w:val="ListParagraph"/>
+        <w:numPr>
+          <w:ilvl w:val="0"/>
+          <w:numId w:val="2"/>
+        </w:numPr>
+        <w:rPr>
+          <w:b/>
+          <w:bCs/>
+        </w:rPr>
+      </w:pPr>
+    </w:p>
+    <w:p>
+      <w:pPr>
+        <w:rPr>
+          <w:b/>
+          <w:bCs/>
+        </w:rPr>
       </w:pPr>
     </w:p>
     <w:sectPr>
@@ -374,6 +700,118 @@
 <file path=word/numbering.xml><?xml version="1.0" encoding="utf-8"?>
 <w:numbering xmlns:wpc="http://schemas.microsoft.com/office/word/2010/wordprocessingCanvas" xmlns:cx="http://schemas.microsoft.com/office/drawing/2014/chartex" xmlns:cx1="http://schemas.microsoft.com/office/drawing/2015/9/8/chartex" xmlns:cx2="http://schemas.microsoft.com/office/drawing/2015/10/21/chartex" xmlns:cx3="http://schemas.microsoft.com/office/drawing/2016/5/9/chartex" xmlns:cx4="http://schemas.microsoft.com/office/drawing/2016/5/10/chartex" xmlns:cx5="http://schemas.microsoft.com/office/drawing/2016/5/11/chartex" xmlns:cx6="http://schemas.microsoft.com/office/drawing/2016/5/12/chartex" xmlns:cx7="http://schemas.microsoft.com/office/drawing/2016/5/13/chartex" xmlns:cx8="http://schemas.microsoft.com/office/drawing/2016/5/14/chartex" xmlns:mc="http://schemas.openxmlformats.org/markup-compatibility/2006" xmlns:aink="http://schemas.microsoft.com/office/drawing/2016/ink" xmlns:am3d="http://schemas.microsoft.com/office/drawing/2017/model3d" xmlns:o="urn:schemas-microsoft-com:office:office" xmlns:oel="http://schemas.microsoft.com/office/2019/extlst" xmlns:r="http://schemas.openxmlformats.org/officeDocument/2006/relationships" xmlns:m="http://schemas.openxmlformats.org/officeDocument/2006/math" xmlns:v="urn:schemas-microsoft-com:vml" xmlns:wp14="http://schemas.microsoft.com/office/word/2010/wordprocessingDrawing" xmlns:wp="http://schemas.openxmlformats.org/drawingml/2006/wordprocessingDrawing" xmlns:w10="urn:schemas-microsoft-com:office:word" xmlns:w="http://schemas.openxmlformats.org/wordprocessingml/2006/main" xmlns:w14="http://schemas.microsoft.com/office/word/2010/wordml" xmlns:w15="http://schemas.microsoft.com/office/word/2012/wordml" xmlns:w16cex="http://schemas.microsoft.com/office/word/2018/wordml/cex" xmlns:w16cid="http://schemas.microsoft.com/office/word/2016/wordml/cid" xmlns:w16="http://schemas.microsoft.com/office/word/2018/wordml" xmlns:w16sdtdh="http://schemas.microsoft.com/office/word/2020/wordml/sdtdatahash" xmlns:w16se="http://schemas.microsoft.com/office/word/2015/wordml/symex" xmlns:wpg="http://schemas.microsoft.com/office/word/2010/wordprocessingGroup" xmlns:wpi="http://schemas.microsoft.com/office/word/2010/wordprocessingInk" xmlns:wne="http://schemas.microsoft.com/office/word/2006/wordml" xmlns:wps="http://schemas.microsoft.com/office/word/2010/wordprocessingShape" mc:Ignorable="w14 w15 w16se w16cid w16 w16cex w16sdtdh wp14">
   <w:abstractNum w:abstractNumId="0" w15:restartNumberingAfterBreak="0">
+    <w:nsid w:val="159E010C"/>
+    <w:multiLevelType w:val="hybridMultilevel"/>
+    <w:tmpl w:val="ABAA2294"/>
+    <w:lvl w:ilvl="0" w:tplc="05CE1F44">
+      <w:numFmt w:val="bullet"/>
+      <w:lvlText w:val="-"/>
+      <w:lvlJc w:val="left"/>
+      <w:pPr>
+        <w:ind w:left="720" w:hanging="360"/>
+      </w:pPr>
+      <w:rPr>
+        <w:rFonts w:ascii="Calibri" w:eastAsiaTheme="minorHAnsi" w:hAnsi="Calibri" w:cs="Calibri" w:hint="default"/>
+      </w:rPr>
+    </w:lvl>
+    <w:lvl w:ilvl="1" w:tplc="04090003" w:tentative="1">
+      <w:start w:val="1"/>
+      <w:numFmt w:val="bullet"/>
+      <w:lvlText w:val="o"/>
+      <w:lvlJc w:val="left"/>
+      <w:pPr>
+        <w:ind w:left="1440" w:hanging="360"/>
+      </w:pPr>
+      <w:rPr>
+        <w:rFonts w:ascii="Courier New" w:hAnsi="Courier New" w:cs="Courier New" w:hint="default"/>
+      </w:rPr>
+    </w:lvl>
+    <w:lvl w:ilvl="2" w:tplc="04090005" w:tentative="1">
+      <w:start w:val="1"/>
+      <w:numFmt w:val="bullet"/>
+      <w:lvlText w:val=""/>
+      <w:lvlJc w:val="left"/>
+      <w:pPr>
+        <w:ind w:left="2160" w:hanging="360"/>
+      </w:pPr>
+      <w:rPr>
+        <w:rFonts w:ascii="Wingdings" w:hAnsi="Wingdings" w:hint="default"/>
+      </w:rPr>
+    </w:lvl>
+    <w:lvl w:ilvl="3" w:tplc="04090001" w:tentative="1">
+      <w:start w:val="1"/>
+      <w:numFmt w:val="bullet"/>
+      <w:lvlText w:val=""/>
+      <w:lvlJc w:val="left"/>
+      <w:pPr>
+        <w:ind w:left="2880" w:hanging="360"/>
+      </w:pPr>
+      <w:rPr>
+        <w:rFonts w:ascii="Symbol" w:hAnsi="Symbol" w:hint="default"/>
+      </w:rPr>
+    </w:lvl>
+    <w:lvl w:ilvl="4" w:tplc="04090003" w:tentative="1">
+      <w:start w:val="1"/>
+      <w:numFmt w:val="bullet"/>
+      <w:lvlText w:val="o"/>
+      <w:lvlJc w:val="left"/>
+      <w:pPr>
+        <w:ind w:left="3600" w:hanging="360"/>
+      </w:pPr>
+      <w:rPr>
+        <w:rFonts w:ascii="Courier New" w:hAnsi="Courier New" w:cs="Courier New" w:hint="default"/>
+      </w:rPr>
+    </w:lvl>
+    <w:lvl w:ilvl="5" w:tplc="04090005" w:tentative="1">
+      <w:start w:val="1"/>
+      <w:numFmt w:val="bullet"/>
+      <w:lvlText w:val=""/>
+      <w:lvlJc w:val="left"/>
+      <w:pPr>
+        <w:ind w:left="4320" w:hanging="360"/>
+      </w:pPr>
+      <w:rPr>
+        <w:rFonts w:ascii="Wingdings" w:hAnsi="Wingdings" w:hint="default"/>
+      </w:rPr>
+    </w:lvl>
+    <w:lvl w:ilvl="6" w:tplc="04090001" w:tentative="1">
+      <w:start w:val="1"/>
+      <w:numFmt w:val="bullet"/>
+      <w:lvlText w:val=""/>
+      <w:lvlJc w:val="left"/>
+      <w:pPr>
+        <w:ind w:left="5040" w:hanging="360"/>
+      </w:pPr>
+      <w:rPr>
+        <w:rFonts w:ascii="Symbol" w:hAnsi="Symbol" w:hint="default"/>
+      </w:rPr>
+    </w:lvl>
+    <w:lvl w:ilvl="7" w:tplc="04090003" w:tentative="1">
+      <w:start w:val="1"/>
+      <w:numFmt w:val="bullet"/>
+      <w:lvlText w:val="o"/>
+      <w:lvlJc w:val="left"/>
+      <w:pPr>
+        <w:ind w:left="5760" w:hanging="360"/>
+      </w:pPr>
+      <w:rPr>
+        <w:rFonts w:ascii="Courier New" w:hAnsi="Courier New" w:cs="Courier New" w:hint="default"/>
+      </w:rPr>
+    </w:lvl>
+    <w:lvl w:ilvl="8" w:tplc="04090005" w:tentative="1">
+      <w:start w:val="1"/>
+      <w:numFmt w:val="bullet"/>
+      <w:lvlText w:val=""/>
+      <w:lvlJc w:val="left"/>
+      <w:pPr>
+        <w:ind w:left="6480" w:hanging="360"/>
+      </w:pPr>
+      <w:rPr>
+        <w:rFonts w:ascii="Wingdings" w:hAnsi="Wingdings" w:hint="default"/>
+      </w:rPr>
+    </w:lvl>
+  </w:abstractNum>
+  <w:abstractNum w:abstractNumId="1" w15:restartNumberingAfterBreak="0">
     <w:nsid w:val="44024D77"/>
     <w:multiLevelType w:val="hybridMultilevel"/>
     <w:tmpl w:val="FAD8FB18"/>
@@ -486,6 +924,9 @@
     </w:lvl>
   </w:abstractNum>
   <w:num w:numId="1" w16cid:durableId="1998418330">
+    <w:abstractNumId w:val="1"/>
+  </w:num>
+  <w:num w:numId="2" w16cid:durableId="323319656">
     <w:abstractNumId w:val="0"/>
   </w:num>
 </w:numbering>
@@ -950,6 +1391,18 @@
       <w:shd w:val="clear" w:color="auto" w:fill="E1DFDD"/>
     </w:rPr>
   </w:style>
+  <w:style w:type="character" w:styleId="FollowedHyperlink">
+    <w:name w:val="FollowedHyperlink"/>
+    <w:basedOn w:val="DefaultParagraphFont"/>
+    <w:uiPriority w:val="99"/>
+    <w:semiHidden/>
+    <w:unhideWhenUsed/>
+    <w:rsid w:val="00BF5494"/>
+    <w:rPr>
+      <w:color w:val="954F72" w:themeColor="followedHyperlink"/>
+      <w:u w:val="single"/>
+    </w:rPr>
+  </w:style>
 </w:styles>
 </file>
 

</xml_diff>

<commit_message>
added neep csv and explored open source monitors
</commit_message>
<xml_diff>
--- a/Initial Research/Current Visualization Research and Resources.docx
+++ b/Initial Research/Current Visualization Research and Resources.docx
@@ -87,19 +87,7 @@
           <w:rPr>
             <w:rStyle w:val="Hyperlink"/>
           </w:rPr>
-          <w:t>https://www.reddit.com/r/heatpumps/comments/1ag9csj/the_chances_of_under_estimating_your_prop</w:t>
-        </w:r>
-        <w:r>
-          <w:rPr>
-            <w:rStyle w:val="Hyperlink"/>
-          </w:rPr>
-          <w:t>e</w:t>
-        </w:r>
-        <w:r>
-          <w:rPr>
-            <w:rStyle w:val="Hyperlink"/>
-          </w:rPr>
-          <w:t>rtys/</w:t>
+          <w:t>https://www.reddit.com/r/heatpumps/comments/1ag9csj/the_chances_of_under_estimating_your_propertys/</w:t>
         </w:r>
       </w:hyperlink>
       <w:r>
@@ -119,19 +107,7 @@
           <w:rPr>
             <w:rStyle w:val="Hyperlink"/>
           </w:rPr>
-          <w:t>https://heatpump</w:t>
-        </w:r>
-        <w:r>
-          <w:rPr>
-            <w:rStyle w:val="Hyperlink"/>
-          </w:rPr>
-          <w:t>m</w:t>
-        </w:r>
-        <w:r>
-          <w:rPr>
-            <w:rStyle w:val="Hyperlink"/>
-          </w:rPr>
-          <w:t>onitor.org/</w:t>
+          <w:t>https://heatpumpmonitor.org/</w:t>
         </w:r>
       </w:hyperlink>
       <w:r>
@@ -162,6 +138,9 @@
         </w:numPr>
       </w:pPr>
       <w:r>
+        <w:rPr>
+          <w:noProof/>
+        </w:rPr>
         <w:drawing>
           <wp:inline distT="0" distB="0" distL="0" distR="0" wp14:anchorId="1AE64E88" wp14:editId="43A3D597">
             <wp:extent cx="4495800" cy="3546206"/>
@@ -208,6 +187,9 @@
         </w:numPr>
       </w:pPr>
       <w:r>
+        <w:rPr>
+          <w:noProof/>
+        </w:rPr>
         <w:lastRenderedPageBreak/>
         <w:drawing>
           <wp:inline distT="0" distB="0" distL="0" distR="0" wp14:anchorId="33F73164" wp14:editId="3B6FAEAD">
@@ -255,6 +237,67 @@
         </w:numPr>
       </w:pPr>
       <w:r>
+        <w:drawing>
+          <wp:inline distT="0" distB="0" distL="0" distR="0" wp14:anchorId="72976CCA" wp14:editId="4D68310F">
+            <wp:extent cx="4832248" cy="2371725"/>
+            <wp:effectExtent l="0" t="0" r="6985" b="0"/>
+            <wp:docPr id="1651414316" name="Picture 1" descr="A graph of a graph&#10;&#10;Description automatically generated with medium confidence"/>
+            <wp:cNvGraphicFramePr>
+              <a:graphicFrameLocks xmlns:a="http://schemas.openxmlformats.org/drawingml/2006/main" noChangeAspect="1"/>
+            </wp:cNvGraphicFramePr>
+            <a:graphic xmlns:a="http://schemas.openxmlformats.org/drawingml/2006/main">
+              <a:graphicData uri="http://schemas.openxmlformats.org/drawingml/2006/picture">
+                <pic:pic xmlns:pic="http://schemas.openxmlformats.org/drawingml/2006/picture">
+                  <pic:nvPicPr>
+                    <pic:cNvPr id="1651414316" name="Picture 1" descr="A graph of a graph&#10;&#10;Description automatically generated with medium confidence"/>
+                    <pic:cNvPicPr/>
+                  </pic:nvPicPr>
+                  <pic:blipFill>
+                    <a:blip r:embed="rId11"/>
+                    <a:stretch>
+                      <a:fillRect/>
+                    </a:stretch>
+                  </pic:blipFill>
+                  <pic:spPr>
+                    <a:xfrm>
+                      <a:off x="0" y="0"/>
+                      <a:ext cx="4836112" cy="2373622"/>
+                    </a:xfrm>
+                    <a:prstGeom prst="rect">
+                      <a:avLst/>
+                    </a:prstGeom>
+                  </pic:spPr>
+                </pic:pic>
+              </a:graphicData>
+            </a:graphic>
+          </wp:inline>
+        </w:drawing>
+      </w:r>
+    </w:p>
+    <w:p>
+      <w:pPr>
+        <w:pStyle w:val="ListParagraph"/>
+        <w:numPr>
+          <w:ilvl w:val="1"/>
+          <w:numId w:val="1"/>
+        </w:numPr>
+      </w:pPr>
+      <w:r>
+        <w:t xml:space="preserve">^ Some sources have room and outside temperature collected. </w:t>
+      </w:r>
+      <w:r>
+        <w:t>Curious in the gap between the two on design temps/what is considered acceptable indoor temps.</w:t>
+      </w:r>
+    </w:p>
+    <w:p>
+      <w:pPr>
+        <w:pStyle w:val="ListParagraph"/>
+        <w:numPr>
+          <w:ilvl w:val="1"/>
+          <w:numId w:val="1"/>
+        </w:numPr>
+      </w:pPr>
+      <w:r>
         <w:t>Does include visualizations over time, the Y axis only shows the heating and cooling kwh used + coefficients of performance, not relative to loads.</w:t>
       </w:r>
     </w:p>
@@ -291,7 +334,77 @@
         </w:numPr>
       </w:pPr>
       <w:r>
-        <w:t xml:space="preserve">Can setup API to call data </w:t>
+        <w:t>Can setup API to call data</w:t>
+      </w:r>
+      <w:r>
+        <w:t xml:space="preserve">: </w:t>
+      </w:r>
+      <w:hyperlink r:id="rId12" w:history="1">
+        <w:r>
+          <w:rPr>
+            <w:rStyle w:val="Hyperlink"/>
+          </w:rPr>
+          <w:t>https://emoncms.org/site/api#input</w:t>
+        </w:r>
+      </w:hyperlink>
+      <w:r>
+        <w:t xml:space="preserve"> </w:t>
+      </w:r>
+    </w:p>
+    <w:p>
+      <w:pPr>
+        <w:pStyle w:val="ListParagraph"/>
+        <w:numPr>
+          <w:ilvl w:val="2"/>
+          <w:numId w:val="1"/>
+        </w:numPr>
+      </w:pPr>
+      <w:hyperlink r:id="rId13" w:history="1">
+        <w:r>
+          <w:rPr>
+            <w:rStyle w:val="Hyperlink"/>
+          </w:rPr>
+          <w:t>https://github.com/emoncms/emoncms</w:t>
+        </w:r>
+      </w:hyperlink>
+      <w:r>
+        <w:t xml:space="preserve"> </w:t>
+      </w:r>
+    </w:p>
+    <w:p>
+      <w:pPr>
+        <w:pStyle w:val="ListParagraph"/>
+        <w:numPr>
+          <w:ilvl w:val="3"/>
+          <w:numId w:val="1"/>
+        </w:numPr>
+      </w:pPr>
+      <w:r>
+        <w:t>Maybe what we want is something akin to the dashboard builder?</w:t>
+      </w:r>
+    </w:p>
+    <w:p>
+      <w:pPr>
+        <w:pStyle w:val="ListParagraph"/>
+        <w:numPr>
+          <w:ilvl w:val="2"/>
+          <w:numId w:val="1"/>
+        </w:numPr>
+      </w:pPr>
+      <w:r>
+        <w:t xml:space="preserve">Evaluate different metrics posted: COP (vs kwh heat), flow temperature vs kwh heat? </w:t>
+      </w:r>
+    </w:p>
+    <w:p>
+      <w:pPr>
+        <w:pStyle w:val="ListParagraph"/>
+        <w:numPr>
+          <w:ilvl w:val="3"/>
+          <w:numId w:val="1"/>
+        </w:numPr>
+      </w:pPr>
+      <w:r>
+        <w:t>Room Temperature as sensible temperature vs outside temperature?</w:t>
       </w:r>
     </w:p>
     <w:p>
@@ -334,24 +447,12 @@
       <w:r>
         <w:t xml:space="preserve">NEEP visualization: capacity and load based on weather </w:t>
       </w:r>
-      <w:hyperlink r:id="rId11" w:history="1">
+      <w:hyperlink r:id="rId14" w:history="1">
         <w:r>
           <w:rPr>
             <w:rStyle w:val="Hyperlink"/>
           </w:rPr>
-          <w:t>https://www.reddit.com/r/heatpumps/comments/1ajp1yf/mitsubishi_hyperheat_force_it_to_run_low_and_long/kp</w:t>
-        </w:r>
-        <w:r>
-          <w:rPr>
-            <w:rStyle w:val="Hyperlink"/>
-          </w:rPr>
-          <w:t>3</w:t>
-        </w:r>
-        <w:r>
-          <w:rPr>
-            <w:rStyle w:val="Hyperlink"/>
-          </w:rPr>
-          <w:t>19gk/?context=3&amp;share_id=xo2p22cZffgqbx_Pezk71</w:t>
+          <w:t>https://www.reddit.com/r/heatpumps/comments/1ajp1yf/mitsubishi_hyperheat_force_it_to_run_low_and_long/kp319gk/?context=3&amp;share_id=xo2p22cZffgqbx_Pezk71</w:t>
         </w:r>
       </w:hyperlink>
       <w:r>
@@ -370,6 +471,7 @@
         <w:rPr>
           <w:noProof/>
         </w:rPr>
+        <w:lastRenderedPageBreak/>
         <w:drawing>
           <wp:inline distT="0" distB="0" distL="0" distR="0" wp14:anchorId="5C985422" wp14:editId="219DD8B0">
             <wp:extent cx="4895850" cy="1647642"/>
@@ -388,7 +490,7 @@
                     </pic:cNvPicPr>
                   </pic:nvPicPr>
                   <pic:blipFill>
-                    <a:blip r:embed="rId12">
+                    <a:blip r:embed="rId15">
                       <a:extLst>
                         <a:ext uri="{28A0092B-C50C-407E-A947-70E740481C1C}">
                           <a14:useLocalDpi xmlns:a14="http://schemas.microsoft.com/office/drawing/2010/main" val="0"/>
@@ -428,7 +530,7 @@
           <w:numId w:val="1"/>
         </w:numPr>
       </w:pPr>
-      <w:hyperlink r:id="rId13" w:history="1">
+      <w:hyperlink r:id="rId16" w:anchor="!/product/34536/7/25000/95/7500/0///0" w:history="1">
         <w:r>
           <w:rPr>
             <w:rStyle w:val="Hyperlink"/>
@@ -523,12 +625,46 @@
       <w:pPr>
         <w:pStyle w:val="ListParagraph"/>
         <w:numPr>
+          <w:ilvl w:val="2"/>
+          <w:numId w:val="1"/>
+        </w:numPr>
+      </w:pPr>
+      <w:r>
+        <w:t>Has CSV output</w:t>
+      </w:r>
+    </w:p>
+    <w:p>
+      <w:pPr>
+        <w:pStyle w:val="ListParagraph"/>
+        <w:numPr>
+          <w:ilvl w:val="2"/>
+          <w:numId w:val="1"/>
+        </w:numPr>
+      </w:pPr>
+      <w:hyperlink r:id="rId17" w:history="1">
+        <w:r>
+          <w:rPr>
+            <w:rStyle w:val="Hyperlink"/>
+          </w:rPr>
+          <w:t>https://ashp.neep.org/#!/product_list/</w:t>
+        </w:r>
+      </w:hyperlink>
+      <w:r>
+        <w:t xml:space="preserve"> reference product list and the search function to find optimally sized system -&gt; transform visualization?</w:t>
+      </w:r>
+      <w:r>
+        <w:t xml:space="preserve"> </w:t>
+      </w:r>
+    </w:p>
+    <w:p>
+      <w:pPr>
+        <w:pStyle w:val="ListParagraph"/>
+        <w:numPr>
           <w:ilvl w:val="0"/>
           <w:numId w:val="1"/>
         </w:numPr>
       </w:pPr>
       <w:r>
-        <w:lastRenderedPageBreak/>
         <w:t>ResStock Load Calculations:</w:t>
       </w:r>
     </w:p>
@@ -543,7 +679,7 @@
       <w:r>
         <w:t xml:space="preserve">Modeling GitHub: </w:t>
       </w:r>
-      <w:hyperlink r:id="rId14" w:history="1">
+      <w:hyperlink r:id="rId18" w:history="1">
         <w:r>
           <w:rPr>
             <w:rStyle w:val="Hyperlink"/>
@@ -563,7 +699,7 @@
           <w:numId w:val="1"/>
         </w:numPr>
       </w:pPr>
-      <w:hyperlink r:id="rId15" w:history="1">
+      <w:hyperlink r:id="rId19" w:history="1">
         <w:r>
           <w:rPr>
             <w:rStyle w:val="Hyperlink"/>
@@ -583,7 +719,7 @@
           <w:numId w:val="1"/>
         </w:numPr>
       </w:pPr>
-      <w:hyperlink r:id="rId16" w:history="1">
+      <w:hyperlink r:id="rId20" w:history="1">
         <w:r>
           <w:rPr>
             <w:rStyle w:val="Hyperlink"/>
@@ -850,7 +986,7 @@
         <w:rFonts w:ascii="Wingdings" w:hAnsi="Wingdings" w:hint="default"/>
       </w:rPr>
     </w:lvl>
-    <w:lvl w:ilvl="3" w:tplc="04090001" w:tentative="1">
+    <w:lvl w:ilvl="3" w:tplc="04090001">
       <w:start w:val="1"/>
       <w:numFmt w:val="bullet"/>
       <w:lvlText w:val=""/>
@@ -1334,6 +1470,7 @@
   <w:style w:type="character" w:default="1" w:styleId="DefaultParagraphFont">
     <w:name w:val="Default Paragraph Font"/>
     <w:uiPriority w:val="1"/>
+    <w:semiHidden/>
     <w:unhideWhenUsed/>
   </w:style>
   <w:style w:type="table" w:default="1" w:styleId="TableNormal">

</xml_diff>

<commit_message>
added collab email and BEopt demo
</commit_message>
<xml_diff>
--- a/Initial Research/Current Visualization Research and Resources.docx
+++ b/Initial Research/Current Visualization Research and Resources.docx
@@ -126,7 +126,15 @@
         <w:t xml:space="preserve">Crowdsourced </w:t>
       </w:r>
       <w:r>
-        <w:t xml:space="preserve">data on loads over time: clues into many oversized systems. Can look into as a time series visualization source for a particular property over time. </w:t>
+        <w:t xml:space="preserve">data on loads over time: clues into many oversized systems. Can </w:t>
+      </w:r>
+      <w:proofErr w:type="gramStart"/>
+      <w:r>
+        <w:t>look into</w:t>
+      </w:r>
+      <w:proofErr w:type="gramEnd"/>
+      <w:r>
+        <w:t xml:space="preserve"> as a time series visualization source for a particular property over time. </w:t>
       </w:r>
     </w:p>
     <w:p>
@@ -237,10 +245,13 @@
         </w:numPr>
       </w:pPr>
       <w:r>
+        <w:rPr>
+          <w:noProof/>
+        </w:rPr>
         <w:drawing>
-          <wp:inline distT="0" distB="0" distL="0" distR="0" wp14:anchorId="72976CCA" wp14:editId="4D68310F">
-            <wp:extent cx="4832248" cy="2371725"/>
-            <wp:effectExtent l="0" t="0" r="6985" b="0"/>
+          <wp:inline distT="0" distB="0" distL="0" distR="0" wp14:anchorId="72976CCA" wp14:editId="4F9CB939">
+            <wp:extent cx="5356225" cy="2628900"/>
+            <wp:effectExtent l="0" t="0" r="0" b="0"/>
             <wp:docPr id="1651414316" name="Picture 1" descr="A graph of a graph&#10;&#10;Description automatically generated with medium confidence"/>
             <wp:cNvGraphicFramePr>
               <a:graphicFrameLocks xmlns:a="http://schemas.openxmlformats.org/drawingml/2006/main" noChangeAspect="1"/>
@@ -261,7 +272,7 @@
                   <pic:spPr>
                     <a:xfrm>
                       <a:off x="0" y="0"/>
-                      <a:ext cx="4836112" cy="2373622"/>
+                      <a:ext cx="5381716" cy="2641411"/>
                     </a:xfrm>
                     <a:prstGeom prst="rect">
                       <a:avLst/>
@@ -339,7 +350,7 @@
       <w:r>
         <w:t xml:space="preserve">: </w:t>
       </w:r>
-      <w:hyperlink r:id="rId12" w:history="1">
+      <w:hyperlink r:id="rId12" w:anchor="input" w:history="1">
         <w:r>
           <w:rPr>
             <w:rStyle w:val="Hyperlink"/>
@@ -473,9 +484,9 @@
         </w:rPr>
         <w:lastRenderedPageBreak/>
         <w:drawing>
-          <wp:inline distT="0" distB="0" distL="0" distR="0" wp14:anchorId="5C985422" wp14:editId="219DD8B0">
-            <wp:extent cx="4895850" cy="1647642"/>
-            <wp:effectExtent l="0" t="0" r="0" b="0"/>
+          <wp:inline distT="0" distB="0" distL="0" distR="0" wp14:anchorId="5C985422" wp14:editId="3EEA5956">
+            <wp:extent cx="5802082" cy="1952625"/>
+            <wp:effectExtent l="0" t="0" r="8255" b="0"/>
             <wp:docPr id="422192603" name="Picture 1" descr="A graph of a temperature&#10;&#10;Description automatically generated"/>
             <wp:cNvGraphicFramePr>
               <a:graphicFrameLocks xmlns:a="http://schemas.openxmlformats.org/drawingml/2006/main" noChangeAspect="1"/>
@@ -505,7 +516,7 @@
                   <pic:spPr bwMode="auto">
                     <a:xfrm>
                       <a:off x="0" y="0"/>
-                      <a:ext cx="4902020" cy="1649719"/>
+                      <a:ext cx="5853591" cy="1969960"/>
                     </a:xfrm>
                     <a:prstGeom prst="rect">
                       <a:avLst/>
@@ -551,8 +562,13 @@
         </w:numPr>
       </w:pPr>
       <w:r>
-        <w:t>Includes oversized warnings if percent heating design load served is greater than 100%</w:t>
-      </w:r>
+        <w:t xml:space="preserve">Includes oversized warnings if percent heating design load served is greater than </w:t>
+      </w:r>
+      <w:proofErr w:type="gramStart"/>
+      <w:r>
+        <w:t>100%</w:t>
+      </w:r>
+      <w:proofErr w:type="gramEnd"/>
     </w:p>
     <w:p>
       <w:pPr>
@@ -563,7 +579,15 @@
         </w:numPr>
       </w:pPr>
       <w:r>
-        <w:t xml:space="preserve">Supplemental heat (purple slice on left) is needed when the heating system can’t keep up. However, based on the annual load per hours, supplemental heat would be likely very rare for the above visualization and would require a big outlier in temperature during the year. </w:t>
+        <w:t xml:space="preserve">Supplemental heat (purple slice on left) is needed when the heating system can’t keep up. However, based on the annual load per </w:t>
+      </w:r>
+      <w:proofErr w:type="gramStart"/>
+      <w:r>
+        <w:t>hours</w:t>
+      </w:r>
+      <w:proofErr w:type="gramEnd"/>
+      <w:r>
+        <w:t xml:space="preserve">, supplemental heat would be likely very rare for the above visualization and would require a big outlier in temperature during the year. </w:t>
       </w:r>
     </w:p>
     <w:p>
@@ -618,7 +642,15 @@
         </w:numPr>
       </w:pPr>
       <w:r>
-        <w:t>May be be possible to make an API Call?</w:t>
+        <w:t xml:space="preserve">May be </w:t>
+      </w:r>
+      <w:proofErr w:type="spellStart"/>
+      <w:r>
+        <w:t>be</w:t>
+      </w:r>
+      <w:proofErr w:type="spellEnd"/>
+      <w:r>
+        <w:t xml:space="preserve"> possible to make an API Call?</w:t>
       </w:r>
     </w:p>
     <w:p>
@@ -641,7 +673,7 @@
           <w:numId w:val="1"/>
         </w:numPr>
       </w:pPr>
-      <w:hyperlink r:id="rId17" w:history="1">
+      <w:hyperlink r:id="rId17" w:anchor="!/product_list/" w:history="1">
         <w:r>
           <w:rPr>
             <w:rStyle w:val="Hyperlink"/>
@@ -664,8 +696,13 @@
           <w:numId w:val="1"/>
         </w:numPr>
       </w:pPr>
-      <w:r>
-        <w:t>ResStock Load Calculations:</w:t>
+      <w:proofErr w:type="spellStart"/>
+      <w:r>
+        <w:t>ResStock</w:t>
+      </w:r>
+      <w:proofErr w:type="spellEnd"/>
+      <w:r>
+        <w:t xml:space="preserve"> Load Calculations:</w:t>
       </w:r>
     </w:p>
     <w:p>
@@ -740,7 +777,15 @@
         </w:numPr>
       </w:pPr>
       <w:r>
-        <w:t>Need access – references plots for restock calculations</w:t>
+        <w:t xml:space="preserve">Need access – references </w:t>
+      </w:r>
+      <w:proofErr w:type="gramStart"/>
+      <w:r>
+        <w:t>plots</w:t>
+      </w:r>
+      <w:proofErr w:type="gramEnd"/>
+      <w:r>
+        <w:t xml:space="preserve"> for restock calculations</w:t>
       </w:r>
     </w:p>
     <w:p/>
@@ -799,7 +844,15 @@
         <w:t xml:space="preserve">Capacity/Load: </w:t>
       </w:r>
       <w:r>
-        <w:t xml:space="preserve">design day value and percentage used on certain day </w:t>
+        <w:t xml:space="preserve">design day value and percentage used on certain </w:t>
+      </w:r>
+      <w:proofErr w:type="gramStart"/>
+      <w:r>
+        <w:t>day</w:t>
+      </w:r>
+      <w:proofErr w:type="gramEnd"/>
+      <w:r>
+        <w:t xml:space="preserve"> </w:t>
       </w:r>
     </w:p>
     <w:p>

</xml_diff>